<commit_message>
updated instructions to include .cu files
</commit_message>
<xml_diff>
--- a/lab2-manual.docx
+++ b/lab2-manual.docx
@@ -1,6 +1,6 @@
 
 <file path=word/document.xml><?xml version="1.0" encoding="utf-8"?>
-<w:document xmlns:wpc="http://schemas.microsoft.com/office/word/2010/wordprocessingCanvas" xmlns:cx="http://schemas.microsoft.com/office/drawing/2014/chartex" xmlns:cx1="http://schemas.microsoft.com/office/drawing/2015/9/8/chartex" xmlns:cx2="http://schemas.microsoft.com/office/drawing/2015/10/21/chartex" xmlns:cx3="http://schemas.microsoft.com/office/drawing/2016/5/9/chartex" xmlns:cx4="http://schemas.microsoft.com/office/drawing/2016/5/10/chartex" xmlns:cx5="http://schemas.microsoft.com/office/drawing/2016/5/11/chartex" xmlns:cx6="http://schemas.microsoft.com/office/drawing/2016/5/12/chartex" xmlns:cx7="http://schemas.microsoft.com/office/drawing/2016/5/13/chartex" xmlns:cx8="http://schemas.microsoft.com/office/drawing/2016/5/14/chartex" xmlns:mc="http://schemas.openxmlformats.org/markup-compatibility/2006" xmlns:aink="http://schemas.microsoft.com/office/drawing/2016/ink" xmlns:am3d="http://schemas.microsoft.com/office/drawing/2017/model3d" xmlns:o="urn:schemas-microsoft-com:office:office" xmlns:r="http://schemas.openxmlformats.org/officeDocument/2006/relationships" xmlns:m="http://schemas.openxmlformats.org/officeDocument/2006/math" xmlns:v="urn:schemas-microsoft-com:vml" xmlns:wp14="http://schemas.microsoft.com/office/word/2010/wordprocessingDrawing" xmlns:wp="http://schemas.openxmlformats.org/drawingml/2006/wordprocessingDrawing" xmlns:w10="urn:schemas-microsoft-com:office:word" xmlns:w="http://schemas.openxmlformats.org/wordprocessingml/2006/main" xmlns:w14="http://schemas.microsoft.com/office/word/2010/wordml" xmlns:w15="http://schemas.microsoft.com/office/word/2012/wordml" xmlns:w16cid="http://schemas.microsoft.com/office/word/2016/wordml/cid" xmlns:w16se="http://schemas.microsoft.com/office/word/2015/wordml/symex" xmlns:wpg="http://schemas.microsoft.com/office/word/2010/wordprocessingGroup" xmlns:wpi="http://schemas.microsoft.com/office/word/2010/wordprocessingInk" xmlns:wne="http://schemas.microsoft.com/office/word/2006/wordml" xmlns:wps="http://schemas.microsoft.com/office/word/2010/wordprocessingShape" mc:Ignorable="w14 w15 w16se w16cid wp14">
+<w:document xmlns:wpc="http://schemas.microsoft.com/office/word/2010/wordprocessingCanvas" xmlns:cx="http://schemas.microsoft.com/office/drawing/2014/chartex" xmlns:cx1="http://schemas.microsoft.com/office/drawing/2015/9/8/chartex" xmlns:cx2="http://schemas.microsoft.com/office/drawing/2015/10/21/chartex" xmlns:cx3="http://schemas.microsoft.com/office/drawing/2016/5/9/chartex" xmlns:cx4="http://schemas.microsoft.com/office/drawing/2016/5/10/chartex" xmlns:cx5="http://schemas.microsoft.com/office/drawing/2016/5/11/chartex" xmlns:cx6="http://schemas.microsoft.com/office/drawing/2016/5/12/chartex" xmlns:cx7="http://schemas.microsoft.com/office/drawing/2016/5/13/chartex" xmlns:cx8="http://schemas.microsoft.com/office/drawing/2016/5/14/chartex" xmlns:mc="http://schemas.openxmlformats.org/markup-compatibility/2006" xmlns:aink="http://schemas.microsoft.com/office/drawing/2016/ink" xmlns:am3d="http://schemas.microsoft.com/office/drawing/2017/model3d" xmlns:o="urn:schemas-microsoft-com:office:office" xmlns:oel="http://schemas.microsoft.com/office/2019/extlst" xmlns:r="http://schemas.openxmlformats.org/officeDocument/2006/relationships" xmlns:m="http://schemas.openxmlformats.org/officeDocument/2006/math" xmlns:v="urn:schemas-microsoft-com:vml" xmlns:wp14="http://schemas.microsoft.com/office/word/2010/wordprocessingDrawing" xmlns:wp="http://schemas.openxmlformats.org/drawingml/2006/wordprocessingDrawing" xmlns:w10="urn:schemas-microsoft-com:office:word" xmlns:w="http://schemas.openxmlformats.org/wordprocessingml/2006/main" xmlns:w14="http://schemas.microsoft.com/office/word/2010/wordml" xmlns:w15="http://schemas.microsoft.com/office/word/2012/wordml" xmlns:w16cex="http://schemas.microsoft.com/office/word/2018/wordml/cex" xmlns:w16cid="http://schemas.microsoft.com/office/word/2016/wordml/cid" xmlns:w16="http://schemas.microsoft.com/office/word/2018/wordml" xmlns:w16du="http://schemas.microsoft.com/office/word/2023/wordml/word16du" xmlns:w16sdtdh="http://schemas.microsoft.com/office/word/2020/wordml/sdtdatahash" xmlns:w16sdtfl="http://schemas.microsoft.com/office/word/2024/wordml/sdtformatlock" xmlns:w16se="http://schemas.microsoft.com/office/word/2015/wordml/symex" xmlns:wpg="http://schemas.microsoft.com/office/word/2010/wordprocessingGroup" xmlns:wpi="http://schemas.microsoft.com/office/word/2010/wordprocessingInk" xmlns:wne="http://schemas.microsoft.com/office/word/2006/wordml" xmlns:wps="http://schemas.microsoft.com/office/word/2010/wordprocessingShape" mc:Ignorable="w14 w15 w16se w16cid w16 w16cex w16sdtdh w16sdtfl w16du wp14">
   <w:body>
     <w:p>
       <w:pPr>
@@ -376,8 +376,6 @@
       <w:r>
         <w:tab/>
       </w:r>
-      <w:commentRangeStart w:id="1"/>
-      <w:commentRangeEnd w:id="1"/>
       <w:proofErr w:type="gramStart"/>
       <w:r>
         <w:rPr>
@@ -858,19 +856,41 @@
     <w:p>
       <w:pPr>
         <w:pStyle w:val="Textbody1"/>
+        <w:numPr>
+          <w:ilvl w:val="0"/>
+          <w:numId w:val="17"/>
+        </w:numPr>
         <w:tabs>
           <w:tab w:val="left" w:pos="720"/>
         </w:tabs>
-        <w:ind w:left="720" w:firstLine="0"/>
-      </w:pPr>
-      <w:r>
-        <w:t>Feel free to submit kernel.cu and main.cu along with answers.txt in a zip file, if you'd like, but only answer</w:t>
-      </w:r>
-      <w:r>
-        <w:t>s</w:t>
-      </w:r>
-      <w:r>
-        <w:t>.txt is required.</w:t>
+      </w:pPr>
+      <w:r>
+        <w:rPr>
+          <w:rFonts w:ascii="Courier New" w:hAnsi="Courier New" w:cs="Courier New"/>
+          <w:sz w:val="20"/>
+          <w:szCs w:val="16"/>
+        </w:rPr>
+        <w:t>kernel.cu</w:t>
+      </w:r>
+    </w:p>
+    <w:p>
+      <w:pPr>
+        <w:pStyle w:val="Textbody1"/>
+        <w:numPr>
+          <w:ilvl w:val="0"/>
+          <w:numId w:val="17"/>
+        </w:numPr>
+        <w:tabs>
+          <w:tab w:val="left" w:pos="720"/>
+        </w:tabs>
+      </w:pPr>
+      <w:r>
+        <w:rPr>
+          <w:rFonts w:ascii="Courier New" w:hAnsi="Courier New" w:cs="Courier New"/>
+          <w:sz w:val="20"/>
+          <w:szCs w:val="16"/>
+        </w:rPr>
+        <w:t>main.cu</w:t>
       </w:r>
     </w:p>
     <w:p>
@@ -1097,7 +1117,7 @@
 </file>
 
 <file path=word/endnotes.xml><?xml version="1.0" encoding="utf-8"?>
-<w:endnotes xmlns:wpc="http://schemas.microsoft.com/office/word/2010/wordprocessingCanvas" xmlns:cx="http://schemas.microsoft.com/office/drawing/2014/chartex" xmlns:cx1="http://schemas.microsoft.com/office/drawing/2015/9/8/chartex" xmlns:cx2="http://schemas.microsoft.com/office/drawing/2015/10/21/chartex" xmlns:cx3="http://schemas.microsoft.com/office/drawing/2016/5/9/chartex" xmlns:cx4="http://schemas.microsoft.com/office/drawing/2016/5/10/chartex" xmlns:cx5="http://schemas.microsoft.com/office/drawing/2016/5/11/chartex" xmlns:cx6="http://schemas.microsoft.com/office/drawing/2016/5/12/chartex" xmlns:cx7="http://schemas.microsoft.com/office/drawing/2016/5/13/chartex" xmlns:cx8="http://schemas.microsoft.com/office/drawing/2016/5/14/chartex" xmlns:mc="http://schemas.openxmlformats.org/markup-compatibility/2006" xmlns:aink="http://schemas.microsoft.com/office/drawing/2016/ink" xmlns:am3d="http://schemas.microsoft.com/office/drawing/2017/model3d" xmlns:o="urn:schemas-microsoft-com:office:office" xmlns:r="http://schemas.openxmlformats.org/officeDocument/2006/relationships" xmlns:m="http://schemas.openxmlformats.org/officeDocument/2006/math" xmlns:v="urn:schemas-microsoft-com:vml" xmlns:wp14="http://schemas.microsoft.com/office/word/2010/wordprocessingDrawing" xmlns:wp="http://schemas.openxmlformats.org/drawingml/2006/wordprocessingDrawing" xmlns:w10="urn:schemas-microsoft-com:office:word" xmlns:w="http://schemas.openxmlformats.org/wordprocessingml/2006/main" xmlns:w14="http://schemas.microsoft.com/office/word/2010/wordml" xmlns:w15="http://schemas.microsoft.com/office/word/2012/wordml" xmlns:w16cid="http://schemas.microsoft.com/office/word/2016/wordml/cid" xmlns:w16se="http://schemas.microsoft.com/office/word/2015/wordml/symex" xmlns:wpg="http://schemas.microsoft.com/office/word/2010/wordprocessingGroup" xmlns:wpi="http://schemas.microsoft.com/office/word/2010/wordprocessingInk" xmlns:wne="http://schemas.microsoft.com/office/word/2006/wordml" xmlns:wps="http://schemas.microsoft.com/office/word/2010/wordprocessingShape" mc:Ignorable="w14 w15 w16se w16cid wp14">
+<w:endnotes xmlns:wpc="http://schemas.microsoft.com/office/word/2010/wordprocessingCanvas" xmlns:cx="http://schemas.microsoft.com/office/drawing/2014/chartex" xmlns:cx1="http://schemas.microsoft.com/office/drawing/2015/9/8/chartex" xmlns:cx2="http://schemas.microsoft.com/office/drawing/2015/10/21/chartex" xmlns:cx3="http://schemas.microsoft.com/office/drawing/2016/5/9/chartex" xmlns:cx4="http://schemas.microsoft.com/office/drawing/2016/5/10/chartex" xmlns:cx5="http://schemas.microsoft.com/office/drawing/2016/5/11/chartex" xmlns:cx6="http://schemas.microsoft.com/office/drawing/2016/5/12/chartex" xmlns:cx7="http://schemas.microsoft.com/office/drawing/2016/5/13/chartex" xmlns:cx8="http://schemas.microsoft.com/office/drawing/2016/5/14/chartex" xmlns:mc="http://schemas.openxmlformats.org/markup-compatibility/2006" xmlns:aink="http://schemas.microsoft.com/office/drawing/2016/ink" xmlns:am3d="http://schemas.microsoft.com/office/drawing/2017/model3d" xmlns:o="urn:schemas-microsoft-com:office:office" xmlns:oel="http://schemas.microsoft.com/office/2019/extlst" xmlns:r="http://schemas.openxmlformats.org/officeDocument/2006/relationships" xmlns:m="http://schemas.openxmlformats.org/officeDocument/2006/math" xmlns:v="urn:schemas-microsoft-com:vml" xmlns:wp14="http://schemas.microsoft.com/office/word/2010/wordprocessingDrawing" xmlns:wp="http://schemas.openxmlformats.org/drawingml/2006/wordprocessingDrawing" xmlns:w10="urn:schemas-microsoft-com:office:word" xmlns:w="http://schemas.openxmlformats.org/wordprocessingml/2006/main" xmlns:w14="http://schemas.microsoft.com/office/word/2010/wordml" xmlns:w15="http://schemas.microsoft.com/office/word/2012/wordml" xmlns:w16cex="http://schemas.microsoft.com/office/word/2018/wordml/cex" xmlns:w16cid="http://schemas.microsoft.com/office/word/2016/wordml/cid" xmlns:w16="http://schemas.microsoft.com/office/word/2018/wordml" xmlns:w16du="http://schemas.microsoft.com/office/word/2023/wordml/word16du" xmlns:w16sdtdh="http://schemas.microsoft.com/office/word/2020/wordml/sdtdatahash" xmlns:w16sdtfl="http://schemas.microsoft.com/office/word/2024/wordml/sdtformatlock" xmlns:w16se="http://schemas.microsoft.com/office/word/2015/wordml/symex" xmlns:wpg="http://schemas.microsoft.com/office/word/2010/wordprocessingGroup" xmlns:wpi="http://schemas.microsoft.com/office/word/2010/wordprocessingInk" xmlns:wne="http://schemas.microsoft.com/office/word/2006/wordml" xmlns:wps="http://schemas.microsoft.com/office/word/2010/wordprocessingShape" mc:Ignorable="w14 w15 w16se w16cid w16 w16cex w16sdtdh w16sdtfl w16du wp14">
   <w:endnote w:type="separator" w:id="-1">
     <w:p>
       <w:r>
@@ -1116,7 +1136,7 @@
 </file>
 
 <file path=word/footer1.xml><?xml version="1.0" encoding="utf-8"?>
-<w:ftr xmlns:wpc="http://schemas.microsoft.com/office/word/2010/wordprocessingCanvas" xmlns:cx="http://schemas.microsoft.com/office/drawing/2014/chartex" xmlns:cx1="http://schemas.microsoft.com/office/drawing/2015/9/8/chartex" xmlns:cx2="http://schemas.microsoft.com/office/drawing/2015/10/21/chartex" xmlns:cx3="http://schemas.microsoft.com/office/drawing/2016/5/9/chartex" xmlns:cx4="http://schemas.microsoft.com/office/drawing/2016/5/10/chartex" xmlns:cx5="http://schemas.microsoft.com/office/drawing/2016/5/11/chartex" xmlns:cx6="http://schemas.microsoft.com/office/drawing/2016/5/12/chartex" xmlns:cx7="http://schemas.microsoft.com/office/drawing/2016/5/13/chartex" xmlns:cx8="http://schemas.microsoft.com/office/drawing/2016/5/14/chartex" xmlns:mc="http://schemas.openxmlformats.org/markup-compatibility/2006" xmlns:aink="http://schemas.microsoft.com/office/drawing/2016/ink" xmlns:am3d="http://schemas.microsoft.com/office/drawing/2017/model3d" xmlns:o="urn:schemas-microsoft-com:office:office" xmlns:r="http://schemas.openxmlformats.org/officeDocument/2006/relationships" xmlns:m="http://schemas.openxmlformats.org/officeDocument/2006/math" xmlns:v="urn:schemas-microsoft-com:vml" xmlns:wp14="http://schemas.microsoft.com/office/word/2010/wordprocessingDrawing" xmlns:wp="http://schemas.openxmlformats.org/drawingml/2006/wordprocessingDrawing" xmlns:w10="urn:schemas-microsoft-com:office:word" xmlns:w="http://schemas.openxmlformats.org/wordprocessingml/2006/main" xmlns:w14="http://schemas.microsoft.com/office/word/2010/wordml" xmlns:w15="http://schemas.microsoft.com/office/word/2012/wordml" xmlns:w16cid="http://schemas.microsoft.com/office/word/2016/wordml/cid" xmlns:w16se="http://schemas.microsoft.com/office/word/2015/wordml/symex" xmlns:wpg="http://schemas.microsoft.com/office/word/2010/wordprocessingGroup" xmlns:wpi="http://schemas.microsoft.com/office/word/2010/wordprocessingInk" xmlns:wne="http://schemas.microsoft.com/office/word/2006/wordml" xmlns:wps="http://schemas.microsoft.com/office/word/2010/wordprocessingShape" mc:Ignorable="w14 w15 w16se w16cid wp14">
+<w:ftr xmlns:wpc="http://schemas.microsoft.com/office/word/2010/wordprocessingCanvas" xmlns:cx="http://schemas.microsoft.com/office/drawing/2014/chartex" xmlns:cx1="http://schemas.microsoft.com/office/drawing/2015/9/8/chartex" xmlns:cx2="http://schemas.microsoft.com/office/drawing/2015/10/21/chartex" xmlns:cx3="http://schemas.microsoft.com/office/drawing/2016/5/9/chartex" xmlns:cx4="http://schemas.microsoft.com/office/drawing/2016/5/10/chartex" xmlns:cx5="http://schemas.microsoft.com/office/drawing/2016/5/11/chartex" xmlns:cx6="http://schemas.microsoft.com/office/drawing/2016/5/12/chartex" xmlns:cx7="http://schemas.microsoft.com/office/drawing/2016/5/13/chartex" xmlns:cx8="http://schemas.microsoft.com/office/drawing/2016/5/14/chartex" xmlns:mc="http://schemas.openxmlformats.org/markup-compatibility/2006" xmlns:aink="http://schemas.microsoft.com/office/drawing/2016/ink" xmlns:am3d="http://schemas.microsoft.com/office/drawing/2017/model3d" xmlns:o="urn:schemas-microsoft-com:office:office" xmlns:oel="http://schemas.microsoft.com/office/2019/extlst" xmlns:r="http://schemas.openxmlformats.org/officeDocument/2006/relationships" xmlns:m="http://schemas.openxmlformats.org/officeDocument/2006/math" xmlns:v="urn:schemas-microsoft-com:vml" xmlns:wp14="http://schemas.microsoft.com/office/word/2010/wordprocessingDrawing" xmlns:wp="http://schemas.openxmlformats.org/drawingml/2006/wordprocessingDrawing" xmlns:w10="urn:schemas-microsoft-com:office:word" xmlns:w="http://schemas.openxmlformats.org/wordprocessingml/2006/main" xmlns:w14="http://schemas.microsoft.com/office/word/2010/wordml" xmlns:w15="http://schemas.microsoft.com/office/word/2012/wordml" xmlns:w16cex="http://schemas.microsoft.com/office/word/2018/wordml/cex" xmlns:w16cid="http://schemas.microsoft.com/office/word/2016/wordml/cid" xmlns:w16="http://schemas.microsoft.com/office/word/2018/wordml" xmlns:w16du="http://schemas.microsoft.com/office/word/2023/wordml/word16du" xmlns:w16sdtdh="http://schemas.microsoft.com/office/word/2020/wordml/sdtdatahash" xmlns:w16sdtfl="http://schemas.microsoft.com/office/word/2024/wordml/sdtformatlock" xmlns:w16se="http://schemas.microsoft.com/office/word/2015/wordml/symex" xmlns:wpg="http://schemas.microsoft.com/office/word/2010/wordprocessingGroup" xmlns:wpi="http://schemas.microsoft.com/office/word/2010/wordprocessingInk" xmlns:wne="http://schemas.microsoft.com/office/word/2006/wordml" xmlns:wps="http://schemas.microsoft.com/office/word/2010/wordprocessingShape" mc:Ignorable="w14 w15 w16se w16cid w16 w16cex w16sdtdh w16sdtfl w16du wp14">
   <w:p>
     <w:pPr>
       <w:pStyle w:val="Footer"/>
@@ -1126,7 +1146,7 @@
 </file>
 
 <file path=word/footer2.xml><?xml version="1.0" encoding="utf-8"?>
-<w:ftr xmlns:wpc="http://schemas.microsoft.com/office/word/2010/wordprocessingCanvas" xmlns:cx="http://schemas.microsoft.com/office/drawing/2014/chartex" xmlns:cx1="http://schemas.microsoft.com/office/drawing/2015/9/8/chartex" xmlns:cx2="http://schemas.microsoft.com/office/drawing/2015/10/21/chartex" xmlns:cx3="http://schemas.microsoft.com/office/drawing/2016/5/9/chartex" xmlns:cx4="http://schemas.microsoft.com/office/drawing/2016/5/10/chartex" xmlns:cx5="http://schemas.microsoft.com/office/drawing/2016/5/11/chartex" xmlns:cx6="http://schemas.microsoft.com/office/drawing/2016/5/12/chartex" xmlns:cx7="http://schemas.microsoft.com/office/drawing/2016/5/13/chartex" xmlns:cx8="http://schemas.microsoft.com/office/drawing/2016/5/14/chartex" xmlns:mc="http://schemas.openxmlformats.org/markup-compatibility/2006" xmlns:aink="http://schemas.microsoft.com/office/drawing/2016/ink" xmlns:am3d="http://schemas.microsoft.com/office/drawing/2017/model3d" xmlns:o="urn:schemas-microsoft-com:office:office" xmlns:r="http://schemas.openxmlformats.org/officeDocument/2006/relationships" xmlns:m="http://schemas.openxmlformats.org/officeDocument/2006/math" xmlns:v="urn:schemas-microsoft-com:vml" xmlns:wp14="http://schemas.microsoft.com/office/word/2010/wordprocessingDrawing" xmlns:wp="http://schemas.openxmlformats.org/drawingml/2006/wordprocessingDrawing" xmlns:w10="urn:schemas-microsoft-com:office:word" xmlns:w="http://schemas.openxmlformats.org/wordprocessingml/2006/main" xmlns:w14="http://schemas.microsoft.com/office/word/2010/wordml" xmlns:w15="http://schemas.microsoft.com/office/word/2012/wordml" xmlns:w16cid="http://schemas.microsoft.com/office/word/2016/wordml/cid" xmlns:w16se="http://schemas.microsoft.com/office/word/2015/wordml/symex" xmlns:wpg="http://schemas.microsoft.com/office/word/2010/wordprocessingGroup" xmlns:wpi="http://schemas.microsoft.com/office/word/2010/wordprocessingInk" xmlns:wne="http://schemas.microsoft.com/office/word/2006/wordml" xmlns:wps="http://schemas.microsoft.com/office/word/2010/wordprocessingShape" mc:Ignorable="w14 w15 w16se w16cid wp14">
+<w:ftr xmlns:wpc="http://schemas.microsoft.com/office/word/2010/wordprocessingCanvas" xmlns:cx="http://schemas.microsoft.com/office/drawing/2014/chartex" xmlns:cx1="http://schemas.microsoft.com/office/drawing/2015/9/8/chartex" xmlns:cx2="http://schemas.microsoft.com/office/drawing/2015/10/21/chartex" xmlns:cx3="http://schemas.microsoft.com/office/drawing/2016/5/9/chartex" xmlns:cx4="http://schemas.microsoft.com/office/drawing/2016/5/10/chartex" xmlns:cx5="http://schemas.microsoft.com/office/drawing/2016/5/11/chartex" xmlns:cx6="http://schemas.microsoft.com/office/drawing/2016/5/12/chartex" xmlns:cx7="http://schemas.microsoft.com/office/drawing/2016/5/13/chartex" xmlns:cx8="http://schemas.microsoft.com/office/drawing/2016/5/14/chartex" xmlns:mc="http://schemas.openxmlformats.org/markup-compatibility/2006" xmlns:aink="http://schemas.microsoft.com/office/drawing/2016/ink" xmlns:am3d="http://schemas.microsoft.com/office/drawing/2017/model3d" xmlns:o="urn:schemas-microsoft-com:office:office" xmlns:oel="http://schemas.microsoft.com/office/2019/extlst" xmlns:r="http://schemas.openxmlformats.org/officeDocument/2006/relationships" xmlns:m="http://schemas.openxmlformats.org/officeDocument/2006/math" xmlns:v="urn:schemas-microsoft-com:vml" xmlns:wp14="http://schemas.microsoft.com/office/word/2010/wordprocessingDrawing" xmlns:wp="http://schemas.openxmlformats.org/drawingml/2006/wordprocessingDrawing" xmlns:w10="urn:schemas-microsoft-com:office:word" xmlns:w="http://schemas.openxmlformats.org/wordprocessingml/2006/main" xmlns:w14="http://schemas.microsoft.com/office/word/2010/wordml" xmlns:w15="http://schemas.microsoft.com/office/word/2012/wordml" xmlns:w16cex="http://schemas.microsoft.com/office/word/2018/wordml/cex" xmlns:w16cid="http://schemas.microsoft.com/office/word/2016/wordml/cid" xmlns:w16="http://schemas.microsoft.com/office/word/2018/wordml" xmlns:w16du="http://schemas.microsoft.com/office/word/2023/wordml/word16du" xmlns:w16sdtdh="http://schemas.microsoft.com/office/word/2020/wordml/sdtdatahash" xmlns:w16sdtfl="http://schemas.microsoft.com/office/word/2024/wordml/sdtformatlock" xmlns:w16se="http://schemas.microsoft.com/office/word/2015/wordml/symex" xmlns:wpg="http://schemas.microsoft.com/office/word/2010/wordprocessingGroup" xmlns:wpi="http://schemas.microsoft.com/office/word/2010/wordprocessingInk" xmlns:wne="http://schemas.microsoft.com/office/word/2006/wordml" xmlns:wps="http://schemas.microsoft.com/office/word/2010/wordprocessingShape" mc:Ignorable="w14 w15 w16se w16cid w16 w16cex w16sdtdh w16sdtfl w16du wp14">
   <w:p>
     <w:pPr>
       <w:pStyle w:val="Footer"/>
@@ -1136,7 +1156,7 @@
 </file>
 
 <file path=word/footer3.xml><?xml version="1.0" encoding="utf-8"?>
-<w:ftr xmlns:wpc="http://schemas.microsoft.com/office/word/2010/wordprocessingCanvas" xmlns:cx="http://schemas.microsoft.com/office/drawing/2014/chartex" xmlns:cx1="http://schemas.microsoft.com/office/drawing/2015/9/8/chartex" xmlns:cx2="http://schemas.microsoft.com/office/drawing/2015/10/21/chartex" xmlns:cx3="http://schemas.microsoft.com/office/drawing/2016/5/9/chartex" xmlns:cx4="http://schemas.microsoft.com/office/drawing/2016/5/10/chartex" xmlns:cx5="http://schemas.microsoft.com/office/drawing/2016/5/11/chartex" xmlns:cx6="http://schemas.microsoft.com/office/drawing/2016/5/12/chartex" xmlns:cx7="http://schemas.microsoft.com/office/drawing/2016/5/13/chartex" xmlns:cx8="http://schemas.microsoft.com/office/drawing/2016/5/14/chartex" xmlns:mc="http://schemas.openxmlformats.org/markup-compatibility/2006" xmlns:aink="http://schemas.microsoft.com/office/drawing/2016/ink" xmlns:am3d="http://schemas.microsoft.com/office/drawing/2017/model3d" xmlns:o="urn:schemas-microsoft-com:office:office" xmlns:r="http://schemas.openxmlformats.org/officeDocument/2006/relationships" xmlns:m="http://schemas.openxmlformats.org/officeDocument/2006/math" xmlns:v="urn:schemas-microsoft-com:vml" xmlns:wp14="http://schemas.microsoft.com/office/word/2010/wordprocessingDrawing" xmlns:wp="http://schemas.openxmlformats.org/drawingml/2006/wordprocessingDrawing" xmlns:w10="urn:schemas-microsoft-com:office:word" xmlns:w="http://schemas.openxmlformats.org/wordprocessingml/2006/main" xmlns:w14="http://schemas.microsoft.com/office/word/2010/wordml" xmlns:w15="http://schemas.microsoft.com/office/word/2012/wordml" xmlns:w16cid="http://schemas.microsoft.com/office/word/2016/wordml/cid" xmlns:w16se="http://schemas.microsoft.com/office/word/2015/wordml/symex" xmlns:wpg="http://schemas.microsoft.com/office/word/2010/wordprocessingGroup" xmlns:wpi="http://schemas.microsoft.com/office/word/2010/wordprocessingInk" xmlns:wne="http://schemas.microsoft.com/office/word/2006/wordml" xmlns:wps="http://schemas.microsoft.com/office/word/2010/wordprocessingShape" mc:Ignorable="w14 w15 w16se w16cid wp14">
+<w:ftr xmlns:wpc="http://schemas.microsoft.com/office/word/2010/wordprocessingCanvas" xmlns:cx="http://schemas.microsoft.com/office/drawing/2014/chartex" xmlns:cx1="http://schemas.microsoft.com/office/drawing/2015/9/8/chartex" xmlns:cx2="http://schemas.microsoft.com/office/drawing/2015/10/21/chartex" xmlns:cx3="http://schemas.microsoft.com/office/drawing/2016/5/9/chartex" xmlns:cx4="http://schemas.microsoft.com/office/drawing/2016/5/10/chartex" xmlns:cx5="http://schemas.microsoft.com/office/drawing/2016/5/11/chartex" xmlns:cx6="http://schemas.microsoft.com/office/drawing/2016/5/12/chartex" xmlns:cx7="http://schemas.microsoft.com/office/drawing/2016/5/13/chartex" xmlns:cx8="http://schemas.microsoft.com/office/drawing/2016/5/14/chartex" xmlns:mc="http://schemas.openxmlformats.org/markup-compatibility/2006" xmlns:aink="http://schemas.microsoft.com/office/drawing/2016/ink" xmlns:am3d="http://schemas.microsoft.com/office/drawing/2017/model3d" xmlns:o="urn:schemas-microsoft-com:office:office" xmlns:oel="http://schemas.microsoft.com/office/2019/extlst" xmlns:r="http://schemas.openxmlformats.org/officeDocument/2006/relationships" xmlns:m="http://schemas.openxmlformats.org/officeDocument/2006/math" xmlns:v="urn:schemas-microsoft-com:vml" xmlns:wp14="http://schemas.microsoft.com/office/word/2010/wordprocessingDrawing" xmlns:wp="http://schemas.openxmlformats.org/drawingml/2006/wordprocessingDrawing" xmlns:w10="urn:schemas-microsoft-com:office:word" xmlns:w="http://schemas.openxmlformats.org/wordprocessingml/2006/main" xmlns:w14="http://schemas.microsoft.com/office/word/2010/wordml" xmlns:w15="http://schemas.microsoft.com/office/word/2012/wordml" xmlns:w16cex="http://schemas.microsoft.com/office/word/2018/wordml/cex" xmlns:w16cid="http://schemas.microsoft.com/office/word/2016/wordml/cid" xmlns:w16="http://schemas.microsoft.com/office/word/2018/wordml" xmlns:w16du="http://schemas.microsoft.com/office/word/2023/wordml/word16du" xmlns:w16sdtdh="http://schemas.microsoft.com/office/word/2020/wordml/sdtdatahash" xmlns:w16sdtfl="http://schemas.microsoft.com/office/word/2024/wordml/sdtformatlock" xmlns:w16se="http://schemas.microsoft.com/office/word/2015/wordml/symex" xmlns:wpg="http://schemas.microsoft.com/office/word/2010/wordprocessingGroup" xmlns:wpi="http://schemas.microsoft.com/office/word/2010/wordprocessingInk" xmlns:wne="http://schemas.microsoft.com/office/word/2006/wordml" xmlns:wps="http://schemas.microsoft.com/office/word/2010/wordprocessingShape" mc:Ignorable="w14 w15 w16se w16cid w16 w16cex w16sdtdh w16sdtfl w16du wp14">
   <w:p>
     <w:pPr>
       <w:pStyle w:val="Footer"/>
@@ -1146,7 +1166,7 @@
 </file>
 
 <file path=word/footnotes.xml><?xml version="1.0" encoding="utf-8"?>
-<w:footnotes xmlns:wpc="http://schemas.microsoft.com/office/word/2010/wordprocessingCanvas" xmlns:cx="http://schemas.microsoft.com/office/drawing/2014/chartex" xmlns:cx1="http://schemas.microsoft.com/office/drawing/2015/9/8/chartex" xmlns:cx2="http://schemas.microsoft.com/office/drawing/2015/10/21/chartex" xmlns:cx3="http://schemas.microsoft.com/office/drawing/2016/5/9/chartex" xmlns:cx4="http://schemas.microsoft.com/office/drawing/2016/5/10/chartex" xmlns:cx5="http://schemas.microsoft.com/office/drawing/2016/5/11/chartex" xmlns:cx6="http://schemas.microsoft.com/office/drawing/2016/5/12/chartex" xmlns:cx7="http://schemas.microsoft.com/office/drawing/2016/5/13/chartex" xmlns:cx8="http://schemas.microsoft.com/office/drawing/2016/5/14/chartex" xmlns:mc="http://schemas.openxmlformats.org/markup-compatibility/2006" xmlns:aink="http://schemas.microsoft.com/office/drawing/2016/ink" xmlns:am3d="http://schemas.microsoft.com/office/drawing/2017/model3d" xmlns:o="urn:schemas-microsoft-com:office:office" xmlns:r="http://schemas.openxmlformats.org/officeDocument/2006/relationships" xmlns:m="http://schemas.openxmlformats.org/officeDocument/2006/math" xmlns:v="urn:schemas-microsoft-com:vml" xmlns:wp14="http://schemas.microsoft.com/office/word/2010/wordprocessingDrawing" xmlns:wp="http://schemas.openxmlformats.org/drawingml/2006/wordprocessingDrawing" xmlns:w10="urn:schemas-microsoft-com:office:word" xmlns:w="http://schemas.openxmlformats.org/wordprocessingml/2006/main" xmlns:w14="http://schemas.microsoft.com/office/word/2010/wordml" xmlns:w15="http://schemas.microsoft.com/office/word/2012/wordml" xmlns:w16cid="http://schemas.microsoft.com/office/word/2016/wordml/cid" xmlns:w16se="http://schemas.microsoft.com/office/word/2015/wordml/symex" xmlns:wpg="http://schemas.microsoft.com/office/word/2010/wordprocessingGroup" xmlns:wpi="http://schemas.microsoft.com/office/word/2010/wordprocessingInk" xmlns:wne="http://schemas.microsoft.com/office/word/2006/wordml" xmlns:wps="http://schemas.microsoft.com/office/word/2010/wordprocessingShape" mc:Ignorable="w14 w15 w16se w16cid wp14">
+<w:footnotes xmlns:wpc="http://schemas.microsoft.com/office/word/2010/wordprocessingCanvas" xmlns:cx="http://schemas.microsoft.com/office/drawing/2014/chartex" xmlns:cx1="http://schemas.microsoft.com/office/drawing/2015/9/8/chartex" xmlns:cx2="http://schemas.microsoft.com/office/drawing/2015/10/21/chartex" xmlns:cx3="http://schemas.microsoft.com/office/drawing/2016/5/9/chartex" xmlns:cx4="http://schemas.microsoft.com/office/drawing/2016/5/10/chartex" xmlns:cx5="http://schemas.microsoft.com/office/drawing/2016/5/11/chartex" xmlns:cx6="http://schemas.microsoft.com/office/drawing/2016/5/12/chartex" xmlns:cx7="http://schemas.microsoft.com/office/drawing/2016/5/13/chartex" xmlns:cx8="http://schemas.microsoft.com/office/drawing/2016/5/14/chartex" xmlns:mc="http://schemas.openxmlformats.org/markup-compatibility/2006" xmlns:aink="http://schemas.microsoft.com/office/drawing/2016/ink" xmlns:am3d="http://schemas.microsoft.com/office/drawing/2017/model3d" xmlns:o="urn:schemas-microsoft-com:office:office" xmlns:oel="http://schemas.microsoft.com/office/2019/extlst" xmlns:r="http://schemas.openxmlformats.org/officeDocument/2006/relationships" xmlns:m="http://schemas.openxmlformats.org/officeDocument/2006/math" xmlns:v="urn:schemas-microsoft-com:vml" xmlns:wp14="http://schemas.microsoft.com/office/word/2010/wordprocessingDrawing" xmlns:wp="http://schemas.openxmlformats.org/drawingml/2006/wordprocessingDrawing" xmlns:w10="urn:schemas-microsoft-com:office:word" xmlns:w="http://schemas.openxmlformats.org/wordprocessingml/2006/main" xmlns:w14="http://schemas.microsoft.com/office/word/2010/wordml" xmlns:w15="http://schemas.microsoft.com/office/word/2012/wordml" xmlns:w16cex="http://schemas.microsoft.com/office/word/2018/wordml/cex" xmlns:w16cid="http://schemas.microsoft.com/office/word/2016/wordml/cid" xmlns:w16="http://schemas.microsoft.com/office/word/2018/wordml" xmlns:w16du="http://schemas.microsoft.com/office/word/2023/wordml/word16du" xmlns:w16sdtdh="http://schemas.microsoft.com/office/word/2020/wordml/sdtdatahash" xmlns:w16sdtfl="http://schemas.microsoft.com/office/word/2024/wordml/sdtformatlock" xmlns:w16se="http://schemas.microsoft.com/office/word/2015/wordml/symex" xmlns:wpg="http://schemas.microsoft.com/office/word/2010/wordprocessingGroup" xmlns:wpi="http://schemas.microsoft.com/office/word/2010/wordprocessingInk" xmlns:wne="http://schemas.microsoft.com/office/word/2006/wordml" xmlns:wps="http://schemas.microsoft.com/office/word/2010/wordprocessingShape" mc:Ignorable="w14 w15 w16se w16cid w16 w16cex w16sdtdh w16sdtfl w16du wp14">
   <w:footnote w:type="separator" w:id="-1">
     <w:p>
       <w:r>
@@ -1168,7 +1188,7 @@
 </file>
 
 <file path=word/header1.xml><?xml version="1.0" encoding="utf-8"?>
-<w:hdr xmlns:wpc="http://schemas.microsoft.com/office/word/2010/wordprocessingCanvas" xmlns:cx="http://schemas.microsoft.com/office/drawing/2014/chartex" xmlns:cx1="http://schemas.microsoft.com/office/drawing/2015/9/8/chartex" xmlns:cx2="http://schemas.microsoft.com/office/drawing/2015/10/21/chartex" xmlns:cx3="http://schemas.microsoft.com/office/drawing/2016/5/9/chartex" xmlns:cx4="http://schemas.microsoft.com/office/drawing/2016/5/10/chartex" xmlns:cx5="http://schemas.microsoft.com/office/drawing/2016/5/11/chartex" xmlns:cx6="http://schemas.microsoft.com/office/drawing/2016/5/12/chartex" xmlns:cx7="http://schemas.microsoft.com/office/drawing/2016/5/13/chartex" xmlns:cx8="http://schemas.microsoft.com/office/drawing/2016/5/14/chartex" xmlns:mc="http://schemas.openxmlformats.org/markup-compatibility/2006" xmlns:aink="http://schemas.microsoft.com/office/drawing/2016/ink" xmlns:am3d="http://schemas.microsoft.com/office/drawing/2017/model3d" xmlns:o="urn:schemas-microsoft-com:office:office" xmlns:r="http://schemas.openxmlformats.org/officeDocument/2006/relationships" xmlns:m="http://schemas.openxmlformats.org/officeDocument/2006/math" xmlns:v="urn:schemas-microsoft-com:vml" xmlns:wp14="http://schemas.microsoft.com/office/word/2010/wordprocessingDrawing" xmlns:wp="http://schemas.openxmlformats.org/drawingml/2006/wordprocessingDrawing" xmlns:w10="urn:schemas-microsoft-com:office:word" xmlns:w="http://schemas.openxmlformats.org/wordprocessingml/2006/main" xmlns:w14="http://schemas.microsoft.com/office/word/2010/wordml" xmlns:w15="http://schemas.microsoft.com/office/word/2012/wordml" xmlns:w16cid="http://schemas.microsoft.com/office/word/2016/wordml/cid" xmlns:w16se="http://schemas.microsoft.com/office/word/2015/wordml/symex" xmlns:wpg="http://schemas.microsoft.com/office/word/2010/wordprocessingGroup" xmlns:wpi="http://schemas.microsoft.com/office/word/2010/wordprocessingInk" xmlns:wne="http://schemas.microsoft.com/office/word/2006/wordml" xmlns:wps="http://schemas.microsoft.com/office/word/2010/wordprocessingShape" mc:Ignorable="w14 w15 w16se w16cid wp14">
+<w:hdr xmlns:wpc="http://schemas.microsoft.com/office/word/2010/wordprocessingCanvas" xmlns:cx="http://schemas.microsoft.com/office/drawing/2014/chartex" xmlns:cx1="http://schemas.microsoft.com/office/drawing/2015/9/8/chartex" xmlns:cx2="http://schemas.microsoft.com/office/drawing/2015/10/21/chartex" xmlns:cx3="http://schemas.microsoft.com/office/drawing/2016/5/9/chartex" xmlns:cx4="http://schemas.microsoft.com/office/drawing/2016/5/10/chartex" xmlns:cx5="http://schemas.microsoft.com/office/drawing/2016/5/11/chartex" xmlns:cx6="http://schemas.microsoft.com/office/drawing/2016/5/12/chartex" xmlns:cx7="http://schemas.microsoft.com/office/drawing/2016/5/13/chartex" xmlns:cx8="http://schemas.microsoft.com/office/drawing/2016/5/14/chartex" xmlns:mc="http://schemas.openxmlformats.org/markup-compatibility/2006" xmlns:aink="http://schemas.microsoft.com/office/drawing/2016/ink" xmlns:am3d="http://schemas.microsoft.com/office/drawing/2017/model3d" xmlns:o="urn:schemas-microsoft-com:office:office" xmlns:oel="http://schemas.microsoft.com/office/2019/extlst" xmlns:r="http://schemas.openxmlformats.org/officeDocument/2006/relationships" xmlns:m="http://schemas.openxmlformats.org/officeDocument/2006/math" xmlns:v="urn:schemas-microsoft-com:vml" xmlns:wp14="http://schemas.microsoft.com/office/word/2010/wordprocessingDrawing" xmlns:wp="http://schemas.openxmlformats.org/drawingml/2006/wordprocessingDrawing" xmlns:w10="urn:schemas-microsoft-com:office:word" xmlns:w="http://schemas.openxmlformats.org/wordprocessingml/2006/main" xmlns:w14="http://schemas.microsoft.com/office/word/2010/wordml" xmlns:w15="http://schemas.microsoft.com/office/word/2012/wordml" xmlns:w16cex="http://schemas.microsoft.com/office/word/2018/wordml/cex" xmlns:w16cid="http://schemas.microsoft.com/office/word/2016/wordml/cid" xmlns:w16="http://schemas.microsoft.com/office/word/2018/wordml" xmlns:w16du="http://schemas.microsoft.com/office/word/2023/wordml/word16du" xmlns:w16sdtdh="http://schemas.microsoft.com/office/word/2020/wordml/sdtdatahash" xmlns:w16sdtfl="http://schemas.microsoft.com/office/word/2024/wordml/sdtformatlock" xmlns:w16se="http://schemas.microsoft.com/office/word/2015/wordml/symex" xmlns:wpg="http://schemas.microsoft.com/office/word/2010/wordprocessingGroup" xmlns:wpi="http://schemas.microsoft.com/office/word/2010/wordprocessingInk" xmlns:wne="http://schemas.microsoft.com/office/word/2006/wordml" xmlns:wps="http://schemas.microsoft.com/office/word/2010/wordprocessingShape" mc:Ignorable="w14 w15 w16se w16cid w16 w16cex w16sdtdh w16sdtfl w16du wp14">
   <w:p>
     <w:pPr>
       <w:pStyle w:val="Header"/>
@@ -1178,7 +1198,7 @@
 </file>
 
 <file path=word/header2.xml><?xml version="1.0" encoding="utf-8"?>
-<w:hdr xmlns:wpc="http://schemas.microsoft.com/office/word/2010/wordprocessingCanvas" xmlns:cx="http://schemas.microsoft.com/office/drawing/2014/chartex" xmlns:cx1="http://schemas.microsoft.com/office/drawing/2015/9/8/chartex" xmlns:cx2="http://schemas.microsoft.com/office/drawing/2015/10/21/chartex" xmlns:cx3="http://schemas.microsoft.com/office/drawing/2016/5/9/chartex" xmlns:cx4="http://schemas.microsoft.com/office/drawing/2016/5/10/chartex" xmlns:cx5="http://schemas.microsoft.com/office/drawing/2016/5/11/chartex" xmlns:cx6="http://schemas.microsoft.com/office/drawing/2016/5/12/chartex" xmlns:cx7="http://schemas.microsoft.com/office/drawing/2016/5/13/chartex" xmlns:cx8="http://schemas.microsoft.com/office/drawing/2016/5/14/chartex" xmlns:mc="http://schemas.openxmlformats.org/markup-compatibility/2006" xmlns:aink="http://schemas.microsoft.com/office/drawing/2016/ink" xmlns:am3d="http://schemas.microsoft.com/office/drawing/2017/model3d" xmlns:o="urn:schemas-microsoft-com:office:office" xmlns:r="http://schemas.openxmlformats.org/officeDocument/2006/relationships" xmlns:m="http://schemas.openxmlformats.org/officeDocument/2006/math" xmlns:v="urn:schemas-microsoft-com:vml" xmlns:wp14="http://schemas.microsoft.com/office/word/2010/wordprocessingDrawing" xmlns:wp="http://schemas.openxmlformats.org/drawingml/2006/wordprocessingDrawing" xmlns:w10="urn:schemas-microsoft-com:office:word" xmlns:w="http://schemas.openxmlformats.org/wordprocessingml/2006/main" xmlns:w14="http://schemas.microsoft.com/office/word/2010/wordml" xmlns:w15="http://schemas.microsoft.com/office/word/2012/wordml" xmlns:w16cid="http://schemas.microsoft.com/office/word/2016/wordml/cid" xmlns:w16se="http://schemas.microsoft.com/office/word/2015/wordml/symex" xmlns:wpg="http://schemas.microsoft.com/office/word/2010/wordprocessingGroup" xmlns:wpi="http://schemas.microsoft.com/office/word/2010/wordprocessingInk" xmlns:wne="http://schemas.microsoft.com/office/word/2006/wordml" xmlns:wps="http://schemas.microsoft.com/office/word/2010/wordprocessingShape" mc:Ignorable="w14 w15 w16se w16cid wp14">
+<w:hdr xmlns:wpc="http://schemas.microsoft.com/office/word/2010/wordprocessingCanvas" xmlns:cx="http://schemas.microsoft.com/office/drawing/2014/chartex" xmlns:cx1="http://schemas.microsoft.com/office/drawing/2015/9/8/chartex" xmlns:cx2="http://schemas.microsoft.com/office/drawing/2015/10/21/chartex" xmlns:cx3="http://schemas.microsoft.com/office/drawing/2016/5/9/chartex" xmlns:cx4="http://schemas.microsoft.com/office/drawing/2016/5/10/chartex" xmlns:cx5="http://schemas.microsoft.com/office/drawing/2016/5/11/chartex" xmlns:cx6="http://schemas.microsoft.com/office/drawing/2016/5/12/chartex" xmlns:cx7="http://schemas.microsoft.com/office/drawing/2016/5/13/chartex" xmlns:cx8="http://schemas.microsoft.com/office/drawing/2016/5/14/chartex" xmlns:mc="http://schemas.openxmlformats.org/markup-compatibility/2006" xmlns:aink="http://schemas.microsoft.com/office/drawing/2016/ink" xmlns:am3d="http://schemas.microsoft.com/office/drawing/2017/model3d" xmlns:o="urn:schemas-microsoft-com:office:office" xmlns:oel="http://schemas.microsoft.com/office/2019/extlst" xmlns:r="http://schemas.openxmlformats.org/officeDocument/2006/relationships" xmlns:m="http://schemas.openxmlformats.org/officeDocument/2006/math" xmlns:v="urn:schemas-microsoft-com:vml" xmlns:wp14="http://schemas.microsoft.com/office/word/2010/wordprocessingDrawing" xmlns:wp="http://schemas.openxmlformats.org/drawingml/2006/wordprocessingDrawing" xmlns:w10="urn:schemas-microsoft-com:office:word" xmlns:w="http://schemas.openxmlformats.org/wordprocessingml/2006/main" xmlns:w14="http://schemas.microsoft.com/office/word/2010/wordml" xmlns:w15="http://schemas.microsoft.com/office/word/2012/wordml" xmlns:w16cex="http://schemas.microsoft.com/office/word/2018/wordml/cex" xmlns:w16cid="http://schemas.microsoft.com/office/word/2016/wordml/cid" xmlns:w16="http://schemas.microsoft.com/office/word/2018/wordml" xmlns:w16du="http://schemas.microsoft.com/office/word/2023/wordml/word16du" xmlns:w16sdtdh="http://schemas.microsoft.com/office/word/2020/wordml/sdtdatahash" xmlns:w16sdtfl="http://schemas.microsoft.com/office/word/2024/wordml/sdtformatlock" xmlns:w16se="http://schemas.microsoft.com/office/word/2015/wordml/symex" xmlns:wpg="http://schemas.microsoft.com/office/word/2010/wordprocessingGroup" xmlns:wpi="http://schemas.microsoft.com/office/word/2010/wordprocessingInk" xmlns:wne="http://schemas.microsoft.com/office/word/2006/wordml" xmlns:wps="http://schemas.microsoft.com/office/word/2010/wordprocessingShape" mc:Ignorable="w14 w15 w16se w16cid w16 w16cex w16sdtdh w16sdtfl w16du wp14">
   <w:tbl>
     <w:tblPr>
       <w:tblStyle w:val="TableGrid"/>
@@ -1209,7 +1229,6 @@
               <w:color w:val="auto"/>
             </w:rPr>
           </w:pPr>
-          <w:bookmarkStart w:id="2" w:name="_GoBack"/>
           <w:r>
             <w:rPr>
               <w:color w:val="auto"/>
@@ -1332,7 +1351,6 @@
         </w:p>
       </w:tc>
     </w:tr>
-    <w:bookmarkEnd w:id="2"/>
   </w:tbl>
   <w:p>
     <w:pPr>
@@ -1354,7 +1372,7 @@
 </file>
 
 <file path=word/header3.xml><?xml version="1.0" encoding="utf-8"?>
-<w:hdr xmlns:wpc="http://schemas.microsoft.com/office/word/2010/wordprocessingCanvas" xmlns:cx="http://schemas.microsoft.com/office/drawing/2014/chartex" xmlns:cx1="http://schemas.microsoft.com/office/drawing/2015/9/8/chartex" xmlns:cx2="http://schemas.microsoft.com/office/drawing/2015/10/21/chartex" xmlns:cx3="http://schemas.microsoft.com/office/drawing/2016/5/9/chartex" xmlns:cx4="http://schemas.microsoft.com/office/drawing/2016/5/10/chartex" xmlns:cx5="http://schemas.microsoft.com/office/drawing/2016/5/11/chartex" xmlns:cx6="http://schemas.microsoft.com/office/drawing/2016/5/12/chartex" xmlns:cx7="http://schemas.microsoft.com/office/drawing/2016/5/13/chartex" xmlns:cx8="http://schemas.microsoft.com/office/drawing/2016/5/14/chartex" xmlns:mc="http://schemas.openxmlformats.org/markup-compatibility/2006" xmlns:aink="http://schemas.microsoft.com/office/drawing/2016/ink" xmlns:am3d="http://schemas.microsoft.com/office/drawing/2017/model3d" xmlns:o="urn:schemas-microsoft-com:office:office" xmlns:r="http://schemas.openxmlformats.org/officeDocument/2006/relationships" xmlns:m="http://schemas.openxmlformats.org/officeDocument/2006/math" xmlns:v="urn:schemas-microsoft-com:vml" xmlns:wp14="http://schemas.microsoft.com/office/word/2010/wordprocessingDrawing" xmlns:wp="http://schemas.openxmlformats.org/drawingml/2006/wordprocessingDrawing" xmlns:w10="urn:schemas-microsoft-com:office:word" xmlns:w="http://schemas.openxmlformats.org/wordprocessingml/2006/main" xmlns:w14="http://schemas.microsoft.com/office/word/2010/wordml" xmlns:w15="http://schemas.microsoft.com/office/word/2012/wordml" xmlns:w16cid="http://schemas.microsoft.com/office/word/2016/wordml/cid" xmlns:w16se="http://schemas.microsoft.com/office/word/2015/wordml/symex" xmlns:wpg="http://schemas.microsoft.com/office/word/2010/wordprocessingGroup" xmlns:wpi="http://schemas.microsoft.com/office/word/2010/wordprocessingInk" xmlns:wne="http://schemas.microsoft.com/office/word/2006/wordml" xmlns:wps="http://schemas.microsoft.com/office/word/2010/wordprocessingShape" mc:Ignorable="w14 w15 w16se w16cid wp14">
+<w:hdr xmlns:wpc="http://schemas.microsoft.com/office/word/2010/wordprocessingCanvas" xmlns:cx="http://schemas.microsoft.com/office/drawing/2014/chartex" xmlns:cx1="http://schemas.microsoft.com/office/drawing/2015/9/8/chartex" xmlns:cx2="http://schemas.microsoft.com/office/drawing/2015/10/21/chartex" xmlns:cx3="http://schemas.microsoft.com/office/drawing/2016/5/9/chartex" xmlns:cx4="http://schemas.microsoft.com/office/drawing/2016/5/10/chartex" xmlns:cx5="http://schemas.microsoft.com/office/drawing/2016/5/11/chartex" xmlns:cx6="http://schemas.microsoft.com/office/drawing/2016/5/12/chartex" xmlns:cx7="http://schemas.microsoft.com/office/drawing/2016/5/13/chartex" xmlns:cx8="http://schemas.microsoft.com/office/drawing/2016/5/14/chartex" xmlns:mc="http://schemas.openxmlformats.org/markup-compatibility/2006" xmlns:aink="http://schemas.microsoft.com/office/drawing/2016/ink" xmlns:am3d="http://schemas.microsoft.com/office/drawing/2017/model3d" xmlns:o="urn:schemas-microsoft-com:office:office" xmlns:oel="http://schemas.microsoft.com/office/2019/extlst" xmlns:r="http://schemas.openxmlformats.org/officeDocument/2006/relationships" xmlns:m="http://schemas.openxmlformats.org/officeDocument/2006/math" xmlns:v="urn:schemas-microsoft-com:vml" xmlns:wp14="http://schemas.microsoft.com/office/word/2010/wordprocessingDrawing" xmlns:wp="http://schemas.openxmlformats.org/drawingml/2006/wordprocessingDrawing" xmlns:w10="urn:schemas-microsoft-com:office:word" xmlns:w="http://schemas.openxmlformats.org/wordprocessingml/2006/main" xmlns:w14="http://schemas.microsoft.com/office/word/2010/wordml" xmlns:w15="http://schemas.microsoft.com/office/word/2012/wordml" xmlns:w16cex="http://schemas.microsoft.com/office/word/2018/wordml/cex" xmlns:w16cid="http://schemas.microsoft.com/office/word/2016/wordml/cid" xmlns:w16="http://schemas.microsoft.com/office/word/2018/wordml" xmlns:w16du="http://schemas.microsoft.com/office/word/2023/wordml/word16du" xmlns:w16sdtdh="http://schemas.microsoft.com/office/word/2020/wordml/sdtdatahash" xmlns:w16sdtfl="http://schemas.microsoft.com/office/word/2024/wordml/sdtformatlock" xmlns:w16se="http://schemas.microsoft.com/office/word/2015/wordml/symex" xmlns:wpg="http://schemas.microsoft.com/office/word/2010/wordprocessingGroup" xmlns:wpi="http://schemas.microsoft.com/office/word/2010/wordprocessingInk" xmlns:wne="http://schemas.microsoft.com/office/word/2006/wordml" xmlns:wps="http://schemas.microsoft.com/office/word/2010/wordprocessingShape" mc:Ignorable="w14 w15 w16se w16cid w16 w16cex w16sdtdh w16sdtfl w16du wp14">
   <w:p>
     <w:pPr>
       <w:pStyle w:val="Header"/>
@@ -1364,7 +1382,7 @@
 </file>
 
 <file path=word/numbering.xml><?xml version="1.0" encoding="utf-8"?>
-<w:numbering xmlns:wpc="http://schemas.microsoft.com/office/word/2010/wordprocessingCanvas" xmlns:cx="http://schemas.microsoft.com/office/drawing/2014/chartex" xmlns:cx1="http://schemas.microsoft.com/office/drawing/2015/9/8/chartex" xmlns:cx2="http://schemas.microsoft.com/office/drawing/2015/10/21/chartex" xmlns:cx3="http://schemas.microsoft.com/office/drawing/2016/5/9/chartex" xmlns:cx4="http://schemas.microsoft.com/office/drawing/2016/5/10/chartex" xmlns:cx5="http://schemas.microsoft.com/office/drawing/2016/5/11/chartex" xmlns:cx6="http://schemas.microsoft.com/office/drawing/2016/5/12/chartex" xmlns:cx7="http://schemas.microsoft.com/office/drawing/2016/5/13/chartex" xmlns:cx8="http://schemas.microsoft.com/office/drawing/2016/5/14/chartex" xmlns:mc="http://schemas.openxmlformats.org/markup-compatibility/2006" xmlns:aink="http://schemas.microsoft.com/office/drawing/2016/ink" xmlns:am3d="http://schemas.microsoft.com/office/drawing/2017/model3d" xmlns:o="urn:schemas-microsoft-com:office:office" xmlns:r="http://schemas.openxmlformats.org/officeDocument/2006/relationships" xmlns:m="http://schemas.openxmlformats.org/officeDocument/2006/math" xmlns:v="urn:schemas-microsoft-com:vml" xmlns:wp14="http://schemas.microsoft.com/office/word/2010/wordprocessingDrawing" xmlns:wp="http://schemas.openxmlformats.org/drawingml/2006/wordprocessingDrawing" xmlns:w10="urn:schemas-microsoft-com:office:word" xmlns:w="http://schemas.openxmlformats.org/wordprocessingml/2006/main" xmlns:w14="http://schemas.microsoft.com/office/word/2010/wordml" xmlns:w15="http://schemas.microsoft.com/office/word/2012/wordml" xmlns:w16cid="http://schemas.microsoft.com/office/word/2016/wordml/cid" xmlns:w16se="http://schemas.microsoft.com/office/word/2015/wordml/symex" xmlns:wpg="http://schemas.microsoft.com/office/word/2010/wordprocessingGroup" xmlns:wpi="http://schemas.microsoft.com/office/word/2010/wordprocessingInk" xmlns:wne="http://schemas.microsoft.com/office/word/2006/wordml" xmlns:wps="http://schemas.microsoft.com/office/word/2010/wordprocessingShape" mc:Ignorable="w14 w15 w16se w16cid wp14">
+<w:numbering xmlns:wpc="http://schemas.microsoft.com/office/word/2010/wordprocessingCanvas" xmlns:cx="http://schemas.microsoft.com/office/drawing/2014/chartex" xmlns:cx1="http://schemas.microsoft.com/office/drawing/2015/9/8/chartex" xmlns:cx2="http://schemas.microsoft.com/office/drawing/2015/10/21/chartex" xmlns:cx3="http://schemas.microsoft.com/office/drawing/2016/5/9/chartex" xmlns:cx4="http://schemas.microsoft.com/office/drawing/2016/5/10/chartex" xmlns:cx5="http://schemas.microsoft.com/office/drawing/2016/5/11/chartex" xmlns:cx6="http://schemas.microsoft.com/office/drawing/2016/5/12/chartex" xmlns:cx7="http://schemas.microsoft.com/office/drawing/2016/5/13/chartex" xmlns:cx8="http://schemas.microsoft.com/office/drawing/2016/5/14/chartex" xmlns:mc="http://schemas.openxmlformats.org/markup-compatibility/2006" xmlns:aink="http://schemas.microsoft.com/office/drawing/2016/ink" xmlns:am3d="http://schemas.microsoft.com/office/drawing/2017/model3d" xmlns:o="urn:schemas-microsoft-com:office:office" xmlns:oel="http://schemas.microsoft.com/office/2019/extlst" xmlns:r="http://schemas.openxmlformats.org/officeDocument/2006/relationships" xmlns:m="http://schemas.openxmlformats.org/officeDocument/2006/math" xmlns:v="urn:schemas-microsoft-com:vml" xmlns:wp14="http://schemas.microsoft.com/office/word/2010/wordprocessingDrawing" xmlns:wp="http://schemas.openxmlformats.org/drawingml/2006/wordprocessingDrawing" xmlns:w10="urn:schemas-microsoft-com:office:word" xmlns:w="http://schemas.openxmlformats.org/wordprocessingml/2006/main" xmlns:w14="http://schemas.microsoft.com/office/word/2010/wordml" xmlns:w15="http://schemas.microsoft.com/office/word/2012/wordml" xmlns:w16cex="http://schemas.microsoft.com/office/word/2018/wordml/cex" xmlns:w16cid="http://schemas.microsoft.com/office/word/2016/wordml/cid" xmlns:w16="http://schemas.microsoft.com/office/word/2018/wordml" xmlns:w16du="http://schemas.microsoft.com/office/word/2023/wordml/word16du" xmlns:w16sdtdh="http://schemas.microsoft.com/office/word/2020/wordml/sdtdatahash" xmlns:w16sdtfl="http://schemas.microsoft.com/office/word/2024/wordml/sdtformatlock" xmlns:w16se="http://schemas.microsoft.com/office/word/2015/wordml/symex" xmlns:wpg="http://schemas.microsoft.com/office/word/2010/wordprocessingGroup" xmlns:wpi="http://schemas.microsoft.com/office/word/2010/wordprocessingInk" xmlns:wne="http://schemas.microsoft.com/office/word/2006/wordml" xmlns:wps="http://schemas.microsoft.com/office/word/2010/wordprocessingShape" mc:Ignorable="w14 w15 w16se w16cid w16 w16cex w16sdtdh w16sdtfl w16du wp14">
   <w:abstractNum w:abstractNumId="0" w15:restartNumberingAfterBreak="0">
     <w:nsid w:val="04531073"/>
     <w:multiLevelType w:val="multilevel"/>
@@ -3093,71 +3111,71 @@
       </w:rPr>
     </w:lvl>
   </w:abstractNum>
-  <w:num w:numId="1">
+  <w:num w:numId="1" w16cid:durableId="1838106401">
     <w:abstractNumId w:val="0"/>
   </w:num>
-  <w:num w:numId="2">
+  <w:num w:numId="2" w16cid:durableId="1224559216">
     <w:abstractNumId w:val="2"/>
   </w:num>
-  <w:num w:numId="3">
+  <w:num w:numId="3" w16cid:durableId="1633365995">
     <w:abstractNumId w:val="16"/>
   </w:num>
-  <w:num w:numId="4">
+  <w:num w:numId="4" w16cid:durableId="453063511">
     <w:abstractNumId w:val="13"/>
   </w:num>
-  <w:num w:numId="5">
+  <w:num w:numId="5" w16cid:durableId="234898905">
     <w:abstractNumId w:val="14"/>
   </w:num>
-  <w:num w:numId="6">
+  <w:num w:numId="6" w16cid:durableId="2144229934">
     <w:abstractNumId w:val="9"/>
   </w:num>
-  <w:num w:numId="7">
+  <w:num w:numId="7" w16cid:durableId="1905219238">
     <w:abstractNumId w:val="17"/>
   </w:num>
-  <w:num w:numId="8">
+  <w:num w:numId="8" w16cid:durableId="463885802">
     <w:abstractNumId w:val="17"/>
     <w:lvlOverride w:ilvl="0">
       <w:startOverride w:val="1"/>
     </w:lvlOverride>
   </w:num>
-  <w:num w:numId="9">
+  <w:num w:numId="9" w16cid:durableId="112332965">
     <w:abstractNumId w:val="8"/>
   </w:num>
-  <w:num w:numId="10">
+  <w:num w:numId="10" w16cid:durableId="1172913080">
     <w:abstractNumId w:val="3"/>
   </w:num>
-  <w:num w:numId="11">
+  <w:num w:numId="11" w16cid:durableId="447548247">
     <w:abstractNumId w:val="6"/>
   </w:num>
-  <w:num w:numId="12">
+  <w:num w:numId="12" w16cid:durableId="706832699">
     <w:abstractNumId w:val="4"/>
   </w:num>
-  <w:num w:numId="13">
+  <w:num w:numId="13" w16cid:durableId="488131484">
     <w:abstractNumId w:val="5"/>
   </w:num>
-  <w:num w:numId="14">
+  <w:num w:numId="14" w16cid:durableId="1392382240">
     <w:abstractNumId w:val="7"/>
   </w:num>
-  <w:num w:numId="15">
+  <w:num w:numId="15" w16cid:durableId="208736281">
     <w:abstractNumId w:val="15"/>
   </w:num>
-  <w:num w:numId="16">
+  <w:num w:numId="16" w16cid:durableId="1329334404">
     <w:abstractNumId w:val="1"/>
   </w:num>
-  <w:num w:numId="17">
+  <w:num w:numId="17" w16cid:durableId="1092702562">
     <w:abstractNumId w:val="10"/>
   </w:num>
-  <w:num w:numId="18">
+  <w:num w:numId="18" w16cid:durableId="74059052">
     <w:abstractNumId w:val="11"/>
   </w:num>
-  <w:num w:numId="19">
+  <w:num w:numId="19" w16cid:durableId="1626279472">
     <w:abstractNumId w:val="12"/>
   </w:num>
 </w:numbering>
 </file>
 
 <file path=word/styles.xml><?xml version="1.0" encoding="utf-8"?>
-<w:styles xmlns:mc="http://schemas.openxmlformats.org/markup-compatibility/2006" xmlns:r="http://schemas.openxmlformats.org/officeDocument/2006/relationships" xmlns:w="http://schemas.openxmlformats.org/wordprocessingml/2006/main" xmlns:w14="http://schemas.microsoft.com/office/word/2010/wordml" xmlns:w15="http://schemas.microsoft.com/office/word/2012/wordml" xmlns:w16cid="http://schemas.microsoft.com/office/word/2016/wordml/cid" xmlns:w16se="http://schemas.microsoft.com/office/word/2015/wordml/symex" mc:Ignorable="w14 w15 w16se w16cid">
+<w:styles xmlns:mc="http://schemas.openxmlformats.org/markup-compatibility/2006" xmlns:r="http://schemas.openxmlformats.org/officeDocument/2006/relationships" xmlns:w="http://schemas.openxmlformats.org/wordprocessingml/2006/main" xmlns:w14="http://schemas.microsoft.com/office/word/2010/wordml" xmlns:w15="http://schemas.microsoft.com/office/word/2012/wordml" xmlns:w16cex="http://schemas.microsoft.com/office/word/2018/wordml/cex" xmlns:w16cid="http://schemas.microsoft.com/office/word/2016/wordml/cid" xmlns:w16="http://schemas.microsoft.com/office/word/2018/wordml" xmlns:w16du="http://schemas.microsoft.com/office/word/2023/wordml/word16du" xmlns:w16sdtdh="http://schemas.microsoft.com/office/word/2020/wordml/sdtdatahash" xmlns:w16sdtfl="http://schemas.microsoft.com/office/word/2024/wordml/sdtformatlock" xmlns:w16se="http://schemas.microsoft.com/office/word/2015/wordml/symex" mc:Ignorable="w14 w15 w16se w16cid w16 w16cex w16sdtdh w16sdtfl w16du">
   <w:docDefaults>
     <w:rPrDefault>
       <w:rPr>
@@ -3331,7 +3349,7 @@
     <w:lsdException w:name="Table Web 2" w:semiHidden="1" w:unhideWhenUsed="1"/>
     <w:lsdException w:name="Table Web 3" w:semiHidden="1" w:unhideWhenUsed="1"/>
     <w:lsdException w:name="Balloon Text" w:semiHidden="1" w:unhideWhenUsed="1"/>
-    <w:lsdException w:name="Table Grid" w:semiHidden="1" w:uiPriority="59" w:unhideWhenUsed="1"/>
+    <w:lsdException w:name="Table Grid" w:uiPriority="59"/>
     <w:lsdException w:name="Table Theme" w:semiHidden="1" w:unhideWhenUsed="1"/>
     <w:lsdException w:name="Placeholder Text" w:semiHidden="1"/>
     <w:lsdException w:name="No Spacing" w:uiPriority="1" w:qFormat="1"/>
@@ -4599,15 +4617,6 @@
 </file>
 
 <file path=customXml/item1.xml><?xml version="1.0" encoding="utf-8"?>
-<?mso-contentType ?>
-<FormTemplates xmlns="http://schemas.microsoft.com/sharepoint/v3/contenttype/forms">
-  <Display>DocumentLibraryForm</Display>
-  <Edit>DocumentLibraryForm</Edit>
-  <New>DocumentLibraryForm</New>
-</FormTemplates>
-</file>
-
-<file path=customXml/item2.xml><?xml version="1.0" encoding="utf-8"?>
 <ct:contentTypeSchema xmlns:ct="http://schemas.microsoft.com/office/2006/metadata/contentType" xmlns:ma="http://schemas.microsoft.com/office/2006/metadata/properties/metaAttributes" ct:_="" ma:_="" ma:contentTypeName="Document" ma:contentTypeID="0x010100A8A05540C2CE014DA16B052124ADF6F6" ma:contentTypeVersion="0" ma:contentTypeDescription="Create a new document." ma:contentTypeScope="" ma:versionID="f739ba3ac29bf25af7107d59ae1990e3">
   <xsd:schema xmlns:xsd="http://www.w3.org/2001/XMLSchema" xmlns:xs="http://www.w3.org/2001/XMLSchema" xmlns:p="http://schemas.microsoft.com/office/2006/metadata/properties" targetNamespace="http://schemas.microsoft.com/office/2006/metadata/properties" ma:root="true" ma:fieldsID="c64490b4aec6201516c3a874156f37b2">
     <xsd:element name="properties">
@@ -4721,25 +4730,26 @@
 </ct:contentTypeSchema>
 </file>
 
+<file path=customXml/item2.xml><?xml version="1.0" encoding="utf-8"?>
+<?mso-contentType ?>
+<FormTemplates xmlns="http://schemas.microsoft.com/sharepoint/v3/contenttype/forms">
+  <Display>DocumentLibraryForm</Display>
+  <Edit>DocumentLibraryForm</Edit>
+  <New>DocumentLibraryForm</New>
+</FormTemplates>
+</file>
+
 <file path=customXml/item3.xml><?xml version="1.0" encoding="utf-8"?>
+<b:Sources xmlns:b="http://schemas.openxmlformats.org/officeDocument/2006/bibliography" xmlns="http://schemas.openxmlformats.org/officeDocument/2006/bibliography" SelectedStyle="\APA.XSL" StyleName="APA"/>
+</file>
+
+<file path=customXml/item4.xml><?xml version="1.0" encoding="utf-8"?>
 <p:properties xmlns:p="http://schemas.microsoft.com/office/2006/metadata/properties" xmlns:xsi="http://www.w3.org/2001/XMLSchema-instance" xmlns:pc="http://schemas.microsoft.com/office/infopath/2007/PartnerControls">
   <documentManagement/>
 </p:properties>
 </file>
 
-<file path=customXml/item4.xml><?xml version="1.0" encoding="utf-8"?>
-<b:Sources xmlns:b="http://schemas.openxmlformats.org/officeDocument/2006/bibliography" xmlns="http://schemas.openxmlformats.org/officeDocument/2006/bibliography" SelectedStyle="\APA.XSL" StyleName="APA"/>
-</file>
-
 <file path=customXml/itemProps1.xml><?xml version="1.0" encoding="utf-8"?>
-<ds:datastoreItem xmlns:ds="http://schemas.openxmlformats.org/officeDocument/2006/customXml" ds:itemID="{E2035276-1E03-458E-AE23-1FB9DD465AAA}">
-  <ds:schemaRefs>
-    <ds:schemaRef ds:uri="http://schemas.microsoft.com/sharepoint/v3/contenttype/forms"/>
-  </ds:schemaRefs>
-</ds:datastoreItem>
-</file>
-
-<file path=customXml/itemProps2.xml><?xml version="1.0" encoding="utf-8"?>
 <ds:datastoreItem xmlns:ds="http://schemas.openxmlformats.org/officeDocument/2006/customXml" ds:itemID="{D977AA1D-D04B-4FEA-A455-F4966DB2A1DE}">
   <ds:schemaRefs>
     <ds:schemaRef ds:uri="http://schemas.microsoft.com/office/2006/metadata/contentType"/>
@@ -4755,19 +4765,27 @@
 </ds:datastoreItem>
 </file>
 
+<file path=customXml/itemProps2.xml><?xml version="1.0" encoding="utf-8"?>
+<ds:datastoreItem xmlns:ds="http://schemas.openxmlformats.org/officeDocument/2006/customXml" ds:itemID="{E2035276-1E03-458E-AE23-1FB9DD465AAA}">
+  <ds:schemaRefs>
+    <ds:schemaRef ds:uri="http://schemas.microsoft.com/sharepoint/v3/contenttype/forms"/>
+  </ds:schemaRefs>
+</ds:datastoreItem>
+</file>
+
 <file path=customXml/itemProps3.xml><?xml version="1.0" encoding="utf-8"?>
+<ds:datastoreItem xmlns:ds="http://schemas.openxmlformats.org/officeDocument/2006/customXml" ds:itemID="{75F456BD-B1A8-ED4C-B7E6-E3C925256232}">
+  <ds:schemaRefs>
+    <ds:schemaRef ds:uri="http://schemas.openxmlformats.org/officeDocument/2006/bibliography"/>
+  </ds:schemaRefs>
+</ds:datastoreItem>
+</file>
+
+<file path=customXml/itemProps4.xml><?xml version="1.0" encoding="utf-8"?>
 <ds:datastoreItem xmlns:ds="http://schemas.openxmlformats.org/officeDocument/2006/customXml" ds:itemID="{A0FF9EE0-6D01-4A57-81FE-045189A22A0C}">
   <ds:schemaRefs>
     <ds:schemaRef ds:uri="http://schemas.microsoft.com/office/2006/metadata/properties"/>
     <ds:schemaRef ds:uri="http://schemas.microsoft.com/office/infopath/2007/PartnerControls"/>
   </ds:schemaRefs>
 </ds:datastoreItem>
-</file>
-
-<file path=customXml/itemProps4.xml><?xml version="1.0" encoding="utf-8"?>
-<ds:datastoreItem xmlns:ds="http://schemas.openxmlformats.org/officeDocument/2006/customXml" ds:itemID="{75F456BD-B1A8-ED4C-B7E6-E3C925256232}">
-  <ds:schemaRefs>
-    <ds:schemaRef ds:uri="http://schemas.openxmlformats.org/officeDocument/2006/bibliography"/>
-  </ds:schemaRefs>
-</ds:datastoreItem>
 </file>
</xml_diff>

<commit_message>
Added transcript to list of files to be submitted
</commit_message>
<xml_diff>
--- a/lab2-manual.docx
+++ b/lab2-manual.docx
@@ -891,6 +891,26 @@
           <w:szCs w:val="16"/>
         </w:rPr>
         <w:t>main.cu</w:t>
+      </w:r>
+    </w:p>
+    <w:p>
+      <w:pPr>
+        <w:pStyle w:val="Textbody1"/>
+        <w:numPr>
+          <w:ilvl w:val="0"/>
+          <w:numId w:val="17"/>
+        </w:numPr>
+        <w:tabs>
+          <w:tab w:val="left" w:pos="720"/>
+        </w:tabs>
+      </w:pPr>
+      <w:r>
+        <w:rPr>
+          <w:rFonts w:ascii="Courier New" w:hAnsi="Courier New" w:cs="Courier New"/>
+          <w:sz w:val="20"/>
+          <w:szCs w:val="16"/>
+        </w:rPr>
+        <w:t>A screenshot or transcript of your program’s execution.</w:t>
       </w:r>
     </w:p>
     <w:p>
@@ -4617,6 +4637,19 @@
 </file>
 
 <file path=customXml/item1.xml><?xml version="1.0" encoding="utf-8"?>
+<b:Sources xmlns:b="http://schemas.openxmlformats.org/officeDocument/2006/bibliography" xmlns="http://schemas.openxmlformats.org/officeDocument/2006/bibliography" SelectedStyle="\APA.XSL" StyleName="APA"/>
+</file>
+
+<file path=customXml/item2.xml><?xml version="1.0" encoding="utf-8"?>
+<?mso-contentType ?>
+<FormTemplates xmlns="http://schemas.microsoft.com/sharepoint/v3/contenttype/forms">
+  <Display>DocumentLibraryForm</Display>
+  <Edit>DocumentLibraryForm</Edit>
+  <New>DocumentLibraryForm</New>
+</FormTemplates>
+</file>
+
+<file path=customXml/item3.xml><?xml version="1.0" encoding="utf-8"?>
 <ct:contentTypeSchema xmlns:ct="http://schemas.microsoft.com/office/2006/metadata/contentType" xmlns:ma="http://schemas.microsoft.com/office/2006/metadata/properties/metaAttributes" ct:_="" ma:_="" ma:contentTypeName="Document" ma:contentTypeID="0x010100A8A05540C2CE014DA16B052124ADF6F6" ma:contentTypeVersion="0" ma:contentTypeDescription="Create a new document." ma:contentTypeScope="" ma:versionID="f739ba3ac29bf25af7107d59ae1990e3">
   <xsd:schema xmlns:xsd="http://www.w3.org/2001/XMLSchema" xmlns:xs="http://www.w3.org/2001/XMLSchema" xmlns:p="http://schemas.microsoft.com/office/2006/metadata/properties" targetNamespace="http://schemas.microsoft.com/office/2006/metadata/properties" ma:root="true" ma:fieldsID="c64490b4aec6201516c3a874156f37b2">
     <xsd:element name="properties">
@@ -4730,19 +4763,6 @@
 </ct:contentTypeSchema>
 </file>
 
-<file path=customXml/item2.xml><?xml version="1.0" encoding="utf-8"?>
-<?mso-contentType ?>
-<FormTemplates xmlns="http://schemas.microsoft.com/sharepoint/v3/contenttype/forms">
-  <Display>DocumentLibraryForm</Display>
-  <Edit>DocumentLibraryForm</Edit>
-  <New>DocumentLibraryForm</New>
-</FormTemplates>
-</file>
-
-<file path=customXml/item3.xml><?xml version="1.0" encoding="utf-8"?>
-<b:Sources xmlns:b="http://schemas.openxmlformats.org/officeDocument/2006/bibliography" xmlns="http://schemas.openxmlformats.org/officeDocument/2006/bibliography" SelectedStyle="\APA.XSL" StyleName="APA"/>
-</file>
-
 <file path=customXml/item4.xml><?xml version="1.0" encoding="utf-8"?>
 <p:properties xmlns:p="http://schemas.microsoft.com/office/2006/metadata/properties" xmlns:xsi="http://www.w3.org/2001/XMLSchema-instance" xmlns:pc="http://schemas.microsoft.com/office/infopath/2007/PartnerControls">
   <documentManagement/>
@@ -4750,6 +4770,22 @@
 </file>
 
 <file path=customXml/itemProps1.xml><?xml version="1.0" encoding="utf-8"?>
+<ds:datastoreItem xmlns:ds="http://schemas.openxmlformats.org/officeDocument/2006/customXml" ds:itemID="{75F456BD-B1A8-ED4C-B7E6-E3C925256232}">
+  <ds:schemaRefs>
+    <ds:schemaRef ds:uri="http://schemas.openxmlformats.org/officeDocument/2006/bibliography"/>
+  </ds:schemaRefs>
+</ds:datastoreItem>
+</file>
+
+<file path=customXml/itemProps2.xml><?xml version="1.0" encoding="utf-8"?>
+<ds:datastoreItem xmlns:ds="http://schemas.openxmlformats.org/officeDocument/2006/customXml" ds:itemID="{E2035276-1E03-458E-AE23-1FB9DD465AAA}">
+  <ds:schemaRefs>
+    <ds:schemaRef ds:uri="http://schemas.microsoft.com/sharepoint/v3/contenttype/forms"/>
+  </ds:schemaRefs>
+</ds:datastoreItem>
+</file>
+
+<file path=customXml/itemProps3.xml><?xml version="1.0" encoding="utf-8"?>
 <ds:datastoreItem xmlns:ds="http://schemas.openxmlformats.org/officeDocument/2006/customXml" ds:itemID="{D977AA1D-D04B-4FEA-A455-F4966DB2A1DE}">
   <ds:schemaRefs>
     <ds:schemaRef ds:uri="http://schemas.microsoft.com/office/2006/metadata/contentType"/>
@@ -4765,22 +4801,6 @@
 </ds:datastoreItem>
 </file>
 
-<file path=customXml/itemProps2.xml><?xml version="1.0" encoding="utf-8"?>
-<ds:datastoreItem xmlns:ds="http://schemas.openxmlformats.org/officeDocument/2006/customXml" ds:itemID="{E2035276-1E03-458E-AE23-1FB9DD465AAA}">
-  <ds:schemaRefs>
-    <ds:schemaRef ds:uri="http://schemas.microsoft.com/sharepoint/v3/contenttype/forms"/>
-  </ds:schemaRefs>
-</ds:datastoreItem>
-</file>
-
-<file path=customXml/itemProps3.xml><?xml version="1.0" encoding="utf-8"?>
-<ds:datastoreItem xmlns:ds="http://schemas.openxmlformats.org/officeDocument/2006/customXml" ds:itemID="{75F456BD-B1A8-ED4C-B7E6-E3C925256232}">
-  <ds:schemaRefs>
-    <ds:schemaRef ds:uri="http://schemas.openxmlformats.org/officeDocument/2006/bibliography"/>
-  </ds:schemaRefs>
-</ds:datastoreItem>
-</file>
-
 <file path=customXml/itemProps4.xml><?xml version="1.0" encoding="utf-8"?>
 <ds:datastoreItem xmlns:ds="http://schemas.openxmlformats.org/officeDocument/2006/customXml" ds:itemID="{A0FF9EE0-6D01-4A57-81FE-045189A22A0C}">
   <ds:schemaRefs>

</xml_diff>